<commit_message>
Added answer to CBOW gradient
</commit_message>
<xml_diff>
--- a/HW1/dry/Question 3.docx
+++ b/HW1/dry/Question 3.docx
@@ -863,6 +863,9 @@
             </m:e>
           </m:func>
           <m:r>
+            <m:rPr>
+              <m:sty m:val="p"/>
+            </m:rPr>
             <w:rPr>
               <w:rFonts w:ascii="Cambria Math" w:eastAsia="Helvetica" w:hAnsi="Cambria Math" w:cs="Helvetica"/>
               <w:lang w:bidi="he-IL"/>
@@ -1007,6 +1010,9 @@
             </m:sub>
           </m:sSub>
           <m:r>
+            <m:rPr>
+              <m:sty m:val="p"/>
+            </m:rPr>
             <w:rPr>
               <w:rFonts w:ascii="Cambria Math" w:hAnsi="Cambria Math"/>
               <w:lang w:bidi="he-IL"/>
@@ -2212,6 +2218,9 @@
             </m:e>
           </m:nary>
           <m:r>
+            <m:rPr>
+              <m:sty m:val="p"/>
+            </m:rPr>
             <w:rPr>
               <w:rFonts w:ascii="Cambria Math" w:eastAsia="Helvetica" w:hAnsi="Cambria Math" w:cs="Cambria Math"/>
               <w:lang w:bidi="he-IL"/>
@@ -3975,6 +3984,9 @@
             </m:e>
           </m:nary>
           <m:r>
+            <m:rPr>
+              <m:sty m:val="p"/>
+            </m:rPr>
             <w:rPr>
               <w:rFonts w:ascii="Cambria Math" w:hAnsi="Cambria Math"/>
               <w:lang w:bidi="he-IL"/>
@@ -4142,14 +4154,7 @@
                       <w:rFonts w:ascii="Cambria Math" w:eastAsiaTheme="minorEastAsia" w:hAnsi="Cambria Math"/>
                       <w:lang w:bidi="he-IL"/>
                     </w:rPr>
-                    <m:t>1-</m:t>
-                  </m:r>
-                  <m:r>
-                    <w:rPr>
-                      <w:rFonts w:ascii="Cambria Math" w:eastAsiaTheme="minorEastAsia" w:hAnsi="Cambria Math"/>
-                      <w:lang w:bidi="he-IL"/>
-                    </w:rPr>
-                    <m:t>σ</m:t>
+                    <m:t>1-σ</m:t>
                   </m:r>
                   <m:d>
                     <m:dPr>
@@ -4582,6 +4587,9 @@
             </m:e>
           </m:nary>
           <m:r>
+            <m:rPr>
+              <m:sty m:val="p"/>
+            </m:rPr>
             <w:rPr>
               <w:rFonts w:ascii="Cambria Math" w:hAnsi="Cambria Math"/>
               <w:lang w:bidi="he-IL"/>
@@ -4798,14 +4806,7 @@
                           <w:rFonts w:ascii="Cambria Math" w:hAnsi="Cambria Math"/>
                           <w:lang w:bidi="he-IL"/>
                         </w:rPr>
-                        <m:t>1-</m:t>
-                      </m:r>
-                      <m:r>
-                        <w:rPr>
-                          <w:rFonts w:ascii="Cambria Math" w:hAnsi="Cambria Math"/>
-                          <w:lang w:bidi="he-IL"/>
-                        </w:rPr>
-                        <m:t>σ</m:t>
+                        <m:t>1-σ</m:t>
                       </m:r>
                       <m:d>
                         <m:dPr>
@@ -5120,6 +5121,9 @@
             </m:e>
           </m:nary>
           <m:r>
+            <m:rPr>
+              <m:sty m:val="p"/>
+            </m:rPr>
             <w:rPr>
               <w:rFonts w:ascii="Cambria Math" w:hAnsi="Cambria Math"/>
               <w:lang w:bidi="he-IL"/>
@@ -5325,14 +5329,7 @@
                       <w:rFonts w:ascii="Cambria Math" w:hAnsi="Cambria Math"/>
                       <w:lang w:bidi="he-IL"/>
                     </w:rPr>
-                    <m:t>1-</m:t>
-                  </m:r>
-                  <m:r>
-                    <w:rPr>
-                      <w:rFonts w:ascii="Cambria Math" w:hAnsi="Cambria Math"/>
-                      <w:lang w:bidi="he-IL"/>
-                    </w:rPr>
-                    <m:t>σ</m:t>
+                    <m:t>1-σ</m:t>
                   </m:r>
                   <m:d>
                     <m:dPr>
@@ -5455,6 +5452,9 @@
             </m:e>
           </m:nary>
           <m:r>
+            <m:rPr>
+              <m:sty m:val="p"/>
+            </m:rPr>
             <w:rPr>
               <w:rFonts w:ascii="Cambria Math" w:hAnsi="Cambria Math"/>
               <w:lang w:bidi="he-IL"/>
@@ -5519,14 +5519,7 @@
                       <w:rFonts w:ascii="Cambria Math" w:hAnsi="Cambria Math"/>
                       <w:lang w:bidi="he-IL"/>
                     </w:rPr>
-                    <m:t>-</m:t>
-                  </m:r>
-                  <m:r>
-                    <w:rPr>
-                      <w:rFonts w:ascii="Cambria Math" w:hAnsi="Cambria Math"/>
-                      <w:lang w:bidi="he-IL"/>
-                    </w:rPr>
-                    <m:t>x</m:t>
+                    <m:t>-x</m:t>
                   </m:r>
                 </m:e>
               </m:d>
@@ -5875,7 +5868,6 @@
           <w:rFonts w:eastAsiaTheme="minorEastAsia"/>
           <w:lang w:bidi="he-IL"/>
         </w:rPr>
-        <w:lastRenderedPageBreak/>
         <w:t>c. (continued):</w:t>
       </w:r>
     </w:p>
@@ -6466,14 +6458,7 @@
                     <w:rFonts w:ascii="Cambria Math" w:hAnsi="Cambria Math"/>
                     <w:lang w:bidi="he-IL"/>
                   </w:rPr>
-                  <m:t>1-</m:t>
-                </m:r>
-                <m:r>
-                  <w:rPr>
-                    <w:rFonts w:ascii="Cambria Math" w:hAnsi="Cambria Math"/>
-                    <w:lang w:bidi="he-IL"/>
-                  </w:rPr>
-                  <m:t>σ</m:t>
+                  <m:t>1-σ</m:t>
                 </m:r>
                 <m:d>
                   <m:dPr>
@@ -6806,6 +6791,9 @@
           </m:den>
         </m:f>
         <m:r>
+          <m:rPr>
+            <m:sty m:val="p"/>
+          </m:rPr>
           <w:rPr>
             <w:rFonts w:ascii="Cambria Math" w:hAnsi="Cambria Math"/>
             <w:lang w:bidi="he-IL"/>
@@ -6870,14 +6858,7 @@
                   <w:rFonts w:ascii="Cambria Math" w:hAnsi="Cambria Math"/>
                   <w:lang w:bidi="he-IL"/>
                 </w:rPr>
-                <m:t>1-</m:t>
-              </m:r>
-              <m:r>
-                <w:rPr>
-                  <w:rFonts w:ascii="Cambria Math" w:hAnsi="Cambria Math"/>
-                  <w:lang w:bidi="he-IL"/>
-                </w:rPr>
-                <m:t>σ</m:t>
+                <m:t>1-σ</m:t>
               </m:r>
               <m:d>
                 <m:dPr>
@@ -7208,14 +7189,7 @@
             <w:rFonts w:ascii="Cambria Math" w:eastAsiaTheme="minorEastAsia" w:hAnsi="Cambria Math"/>
             <w:lang w:bidi="he-IL"/>
           </w:rPr>
-          <m:t>i∉K</m:t>
-        </m:r>
-        <m:r>
-          <w:rPr>
-            <w:rFonts w:ascii="Cambria Math" w:eastAsiaTheme="minorEastAsia" w:hAnsi="Cambria Math"/>
-            <w:lang w:bidi="he-IL"/>
-          </w:rPr>
-          <m:t>∪</m:t>
+          <m:t>i∉K∪</m:t>
         </m:r>
         <m:d>
           <m:dPr>
@@ -8240,6 +8214,9 @@
             </m:e>
           </m:nary>
           <m:r>
+            <m:rPr>
+              <m:sty m:val="p"/>
+            </m:rPr>
             <w:rPr>
               <w:rFonts w:ascii="Cambria Math" w:eastAsiaTheme="minorEastAsia" w:hAnsi="Cambria Math"/>
               <w:lang w:bidi="he-IL"/>
@@ -8416,7 +8393,8 @@
     <w:p>
       <w:pPr>
         <w:rPr>
-          <w:rFonts w:eastAsiaTheme="minorEastAsia"/>
+          <w:rFonts w:ascii="Cambria Math" w:eastAsiaTheme="minorEastAsia" w:hAnsi="Cambria Math"/>
+          <w:i/>
           <w:lang w:bidi="he-IL"/>
         </w:rPr>
       </w:pPr>
@@ -8628,10 +8606,280 @@
             </w:rPr>
             <m:t>=</m:t>
           </m:r>
+          <m:f>
+            <m:fPr>
+              <m:ctrlPr>
+                <w:rPr>
+                  <w:rFonts w:ascii="Cambria Math" w:eastAsiaTheme="minorEastAsia" w:hAnsi="Cambria Math"/>
+                  <w:i/>
+                  <w:lang w:bidi="he-IL"/>
+                </w:rPr>
+              </m:ctrlPr>
+            </m:fPr>
+            <m:num>
+              <m:r>
+                <w:rPr>
+                  <w:rFonts w:ascii="Cambria Math" w:eastAsiaTheme="minorEastAsia" w:hAnsi="Cambria Math"/>
+                  <w:lang w:bidi="he-IL"/>
+                </w:rPr>
+                <m:t>∂F</m:t>
+              </m:r>
+            </m:num>
+            <m:den>
+              <m:r>
+                <w:rPr>
+                  <w:rFonts w:ascii="Cambria Math" w:eastAsiaTheme="minorEastAsia" w:hAnsi="Cambria Math"/>
+                  <w:lang w:bidi="he-IL"/>
+                </w:rPr>
+                <m:t>∂</m:t>
+              </m:r>
+              <m:acc>
+                <m:accPr>
+                  <m:ctrlPr>
+                    <w:rPr>
+                      <w:rFonts w:ascii="Cambria Math" w:eastAsiaTheme="minorEastAsia" w:hAnsi="Cambria Math"/>
+                      <w:i/>
+                      <w:lang w:bidi="he-IL"/>
+                    </w:rPr>
+                  </m:ctrlPr>
+                </m:accPr>
+                <m:e>
+                  <m:r>
+                    <w:rPr>
+                      <w:rFonts w:ascii="Cambria Math" w:eastAsiaTheme="minorEastAsia" w:hAnsi="Cambria Math"/>
+                      <w:lang w:bidi="he-IL"/>
+                    </w:rPr>
+                    <m:t>v</m:t>
+                  </m:r>
+                </m:e>
+              </m:acc>
+            </m:den>
+          </m:f>
+          <m:f>
+            <m:fPr>
+              <m:ctrlPr>
+                <w:rPr>
+                  <w:rFonts w:ascii="Cambria Math" w:eastAsiaTheme="minorEastAsia" w:hAnsi="Cambria Math"/>
+                  <w:i/>
+                  <w:lang w:bidi="he-IL"/>
+                </w:rPr>
+              </m:ctrlPr>
+            </m:fPr>
+            <m:num>
+              <m:r>
+                <w:rPr>
+                  <w:rFonts w:ascii="Cambria Math" w:eastAsiaTheme="minorEastAsia" w:hAnsi="Cambria Math"/>
+                  <w:lang w:bidi="he-IL"/>
+                </w:rPr>
+                <m:t>∂</m:t>
+              </m:r>
+              <m:acc>
+                <m:accPr>
+                  <m:ctrlPr>
+                    <w:rPr>
+                      <w:rFonts w:ascii="Cambria Math" w:eastAsiaTheme="minorEastAsia" w:hAnsi="Cambria Math"/>
+                      <w:i/>
+                      <w:lang w:bidi="he-IL"/>
+                    </w:rPr>
+                  </m:ctrlPr>
+                </m:accPr>
+                <m:e>
+                  <m:r>
+                    <w:rPr>
+                      <w:rFonts w:ascii="Cambria Math" w:eastAsiaTheme="minorEastAsia" w:hAnsi="Cambria Math"/>
+                      <w:lang w:bidi="he-IL"/>
+                    </w:rPr>
+                    <m:t>v</m:t>
+                  </m:r>
+                </m:e>
+              </m:acc>
+            </m:num>
+            <m:den>
+              <m:r>
+                <w:rPr>
+                  <w:rFonts w:ascii="Cambria Math" w:eastAsiaTheme="minorEastAsia" w:hAnsi="Cambria Math"/>
+                  <w:lang w:bidi="he-IL"/>
+                </w:rPr>
+                <m:t>∂</m:t>
+              </m:r>
+              <m:sSub>
+                <m:sSubPr>
+                  <m:ctrlPr>
+                    <w:rPr>
+                      <w:rFonts w:ascii="Cambria Math" w:eastAsiaTheme="minorEastAsia" w:hAnsi="Cambria Math"/>
+                      <w:i/>
+                      <w:lang w:bidi="he-IL"/>
+                    </w:rPr>
+                  </m:ctrlPr>
+                </m:sSubPr>
+                <m:e>
+                  <m:r>
+                    <w:rPr>
+                      <w:rFonts w:ascii="Cambria Math" w:eastAsiaTheme="minorEastAsia" w:hAnsi="Cambria Math"/>
+                      <w:lang w:bidi="he-IL"/>
+                    </w:rPr>
+                    <m:t>w</m:t>
+                  </m:r>
+                </m:e>
+                <m:sub>
+                  <m:r>
+                    <w:rPr>
+                      <w:rFonts w:ascii="Cambria Math" w:eastAsiaTheme="minorEastAsia" w:hAnsi="Cambria Math"/>
+                      <w:lang w:bidi="he-IL"/>
+                    </w:rPr>
+                    <m:t>i</m:t>
+                  </m:r>
+                </m:sub>
+              </m:sSub>
+            </m:den>
+          </m:f>
+          <m:r>
+            <w:rPr>
+              <w:rFonts w:ascii="Cambria Math" w:eastAsiaTheme="minorEastAsia" w:hAnsi="Cambria Math"/>
+              <w:lang w:bidi="he-IL"/>
+            </w:rPr>
+            <m:t>=</m:t>
+          </m:r>
+          <m:d>
+            <m:dPr>
+              <m:begChr m:val="{"/>
+              <m:endChr m:val=""/>
+              <m:ctrlPr>
+                <w:rPr>
+                  <w:rFonts w:ascii="Cambria Math" w:eastAsiaTheme="minorEastAsia" w:hAnsi="Cambria Math"/>
+                  <w:i/>
+                  <w:lang w:bidi="he-IL"/>
+                </w:rPr>
+              </m:ctrlPr>
+            </m:dPr>
+            <m:e>
+              <m:m>
+                <m:mPr>
+                  <m:mcs>
+                    <m:mc>
+                      <m:mcPr>
+                        <m:count m:val="2"/>
+                        <m:mcJc m:val="center"/>
+                      </m:mcPr>
+                    </m:mc>
+                  </m:mcs>
+                  <m:ctrlPr>
+                    <w:rPr>
+                      <w:rFonts w:ascii="Cambria Math" w:eastAsiaTheme="minorEastAsia" w:hAnsi="Cambria Math"/>
+                      <w:i/>
+                      <w:lang w:bidi="he-IL"/>
+                    </w:rPr>
+                  </m:ctrlPr>
+                </m:mPr>
+                <m:mr>
+                  <m:e>
+                    <m:f>
+                      <m:fPr>
+                        <m:ctrlPr>
+                          <w:rPr>
+                            <w:rFonts w:ascii="Cambria Math" w:eastAsiaTheme="minorEastAsia" w:hAnsi="Cambria Math"/>
+                            <w:i/>
+                            <w:lang w:bidi="he-IL"/>
+                          </w:rPr>
+                        </m:ctrlPr>
+                      </m:fPr>
+                      <m:num>
+                        <m:r>
+                          <w:rPr>
+                            <w:rFonts w:ascii="Cambria Math" w:eastAsiaTheme="minorEastAsia" w:hAnsi="Cambria Math"/>
+                            <w:lang w:bidi="he-IL"/>
+                          </w:rPr>
+                          <m:t>∂F</m:t>
+                        </m:r>
+                      </m:num>
+                      <m:den>
+                        <m:r>
+                          <w:rPr>
+                            <w:rFonts w:ascii="Cambria Math" w:eastAsiaTheme="minorEastAsia" w:hAnsi="Cambria Math"/>
+                            <w:lang w:bidi="he-IL"/>
+                          </w:rPr>
+                          <m:t>∂</m:t>
+                        </m:r>
+                        <m:acc>
+                          <m:accPr>
+                            <m:ctrlPr>
+                              <w:rPr>
+                                <w:rFonts w:ascii="Cambria Math" w:eastAsiaTheme="minorEastAsia" w:hAnsi="Cambria Math"/>
+                                <w:i/>
+                                <w:lang w:bidi="he-IL"/>
+                              </w:rPr>
+                            </m:ctrlPr>
+                          </m:accPr>
+                          <m:e>
+                            <m:r>
+                              <w:rPr>
+                                <w:rFonts w:ascii="Cambria Math" w:eastAsiaTheme="minorEastAsia" w:hAnsi="Cambria Math"/>
+                                <w:lang w:bidi="he-IL"/>
+                              </w:rPr>
+                              <m:t>v</m:t>
+                            </m:r>
+                          </m:e>
+                        </m:acc>
+                      </m:den>
+                    </m:f>
+                  </m:e>
+                  <m:e>
+                    <m:r>
+                      <w:rPr>
+                        <w:rFonts w:ascii="Cambria Math" w:eastAsiaTheme="minorEastAsia" w:hAnsi="Cambria Math"/>
+                        <w:lang w:bidi="he-IL"/>
+                      </w:rPr>
+                      <m:t>i∈</m:t>
+                    </m:r>
+                    <m:d>
+                      <m:dPr>
+                        <m:begChr m:val="{"/>
+                        <m:endChr m:val="}"/>
+                        <m:ctrlPr>
+                          <w:rPr>
+                            <w:rFonts w:ascii="Cambria Math" w:eastAsiaTheme="minorEastAsia" w:hAnsi="Cambria Math"/>
+                            <w:i/>
+                            <w:lang w:bidi="he-IL"/>
+                          </w:rPr>
+                        </m:ctrlPr>
+                      </m:dPr>
+                      <m:e>
+                        <m:r>
+                          <w:rPr>
+                            <w:rFonts w:ascii="Cambria Math" w:eastAsiaTheme="minorEastAsia" w:hAnsi="Cambria Math"/>
+                            <w:lang w:bidi="he-IL"/>
+                          </w:rPr>
+                          <m:t>c-m,…,c-1,c+1,…,c+m</m:t>
+                        </m:r>
+                      </m:e>
+                    </m:d>
+                  </m:e>
+                </m:mr>
+                <m:mr>
+                  <m:e>
+                    <m:r>
+                      <w:rPr>
+                        <w:rFonts w:ascii="Cambria Math" w:eastAsiaTheme="minorEastAsia" w:hAnsi="Cambria Math"/>
+                        <w:lang w:bidi="he-IL"/>
+                      </w:rPr>
+                      <m:t>0</m:t>
+                    </m:r>
+                  </m:e>
+                  <m:e>
+                    <m:r>
+                      <w:rPr>
+                        <w:rFonts w:ascii="Cambria Math" w:eastAsiaTheme="minorEastAsia" w:hAnsi="Cambria Math"/>
+                        <w:lang w:bidi="he-IL"/>
+                      </w:rPr>
+                      <m:t>else</m:t>
+                    </m:r>
+                  </m:e>
+                </m:mr>
+              </m:m>
+            </m:e>
+          </m:d>
         </m:oMath>
       </m:oMathPara>
-      <w:bookmarkStart w:id="0" w:name="_GoBack"/>
-      <w:bookmarkEnd w:id="0"/>
     </w:p>
     <w:p>
       <w:pPr>
@@ -8650,6 +8898,577 @@
           <w:lang w:bidi="he-IL"/>
         </w:rPr>
       </w:pPr>
+      <w:r>
+        <w:rPr>
+          <w:rFonts w:eastAsiaTheme="minorEastAsia"/>
+          <w:lang w:bidi="he-IL"/>
+        </w:rPr>
+        <w:t>The reasoning is as follows:</w:t>
+      </w:r>
+      <w:r>
+        <w:rPr>
+          <w:rFonts w:eastAsiaTheme="minorEastAsia"/>
+          <w:lang w:bidi="he-IL"/>
+        </w:rPr>
+        <w:br/>
+      </w:r>
+      <w:r>
+        <w:rPr>
+          <w:rFonts w:eastAsiaTheme="minorEastAsia"/>
+          <w:lang w:bidi="he-IL"/>
+        </w:rPr>
+        <w:t>Since</w:t>
+      </w:r>
+      <w:r>
+        <w:rPr>
+          <w:rFonts w:eastAsiaTheme="minorEastAsia"/>
+          <w:lang w:bidi="he-IL"/>
+        </w:rPr>
+        <w:t xml:space="preserve"> </w:t>
+      </w:r>
+      <m:oMath>
+        <m:acc>
+          <m:accPr>
+            <m:ctrlPr>
+              <w:rPr>
+                <w:rFonts w:ascii="Cambria Math" w:eastAsiaTheme="minorEastAsia" w:hAnsi="Cambria Math"/>
+                <w:i/>
+                <w:lang w:bidi="he-IL"/>
+              </w:rPr>
+            </m:ctrlPr>
+          </m:accPr>
+          <m:e>
+            <m:r>
+              <w:rPr>
+                <w:rFonts w:ascii="Cambria Math" w:eastAsiaTheme="minorEastAsia" w:hAnsi="Cambria Math"/>
+                <w:lang w:bidi="he-IL"/>
+              </w:rPr>
+              <m:t>v</m:t>
+            </m:r>
+          </m:e>
+        </m:acc>
+        <m:r>
+          <w:rPr>
+            <w:rFonts w:ascii="Cambria Math" w:eastAsiaTheme="minorEastAsia" w:hAnsi="Cambria Math"/>
+            <w:lang w:bidi="he-IL"/>
+          </w:rPr>
+          <m:t>=</m:t>
+        </m:r>
+        <m:nary>
+          <m:naryPr>
+            <m:chr m:val="∑"/>
+            <m:limLoc m:val="undOvr"/>
+            <m:supHide m:val="1"/>
+            <m:ctrlPr>
+              <w:rPr>
+                <w:rFonts w:ascii="Cambria Math" w:eastAsiaTheme="minorEastAsia" w:hAnsi="Cambria Math"/>
+                <w:i/>
+                <w:lang w:bidi="he-IL"/>
+              </w:rPr>
+            </m:ctrlPr>
+          </m:naryPr>
+          <m:sub>
+            <m:r>
+              <w:rPr>
+                <w:rFonts w:ascii="Cambria Math" w:eastAsiaTheme="minorEastAsia" w:hAnsi="Cambria Math"/>
+                <w:lang w:bidi="he-IL"/>
+              </w:rPr>
+              <m:t>-m≤j≤m,j≠0</m:t>
+            </m:r>
+          </m:sub>
+          <m:sup/>
+          <m:e>
+            <m:sSub>
+              <m:sSubPr>
+                <m:ctrlPr>
+                  <w:rPr>
+                    <w:rFonts w:ascii="Cambria Math" w:eastAsiaTheme="minorEastAsia" w:hAnsi="Cambria Math"/>
+                    <w:i/>
+                    <w:lang w:bidi="he-IL"/>
+                  </w:rPr>
+                </m:ctrlPr>
+              </m:sSubPr>
+              <m:e>
+                <m:r>
+                  <w:rPr>
+                    <w:rFonts w:ascii="Cambria Math" w:eastAsiaTheme="minorEastAsia" w:hAnsi="Cambria Math"/>
+                    <w:lang w:bidi="he-IL"/>
+                  </w:rPr>
+                  <m:t>v</m:t>
+                </m:r>
+              </m:e>
+              <m:sub>
+                <m:r>
+                  <w:rPr>
+                    <w:rFonts w:ascii="Cambria Math" w:eastAsiaTheme="minorEastAsia" w:hAnsi="Cambria Math"/>
+                    <w:lang w:bidi="he-IL"/>
+                  </w:rPr>
+                  <m:t>c+j</m:t>
+                </m:r>
+              </m:sub>
+            </m:sSub>
+          </m:e>
+        </m:nary>
+      </m:oMath>
+      <w:r>
+        <w:rPr>
+          <w:rFonts w:eastAsiaTheme="minorEastAsia"/>
+          <w:lang w:bidi="he-IL"/>
+        </w:rPr>
+        <w:t>, the derivative of the sum is the derivative of every part of the sum and so:</w:t>
+      </w:r>
+      <w:bookmarkStart w:id="0" w:name="_GoBack"/>
+      <w:bookmarkEnd w:id="0"/>
+    </w:p>
+    <w:p>
+      <w:pPr>
+        <w:pStyle w:val="ListParagraph"/>
+        <w:rPr>
+          <w:rFonts w:eastAsiaTheme="minorEastAsia"/>
+          <w:lang w:bidi="he-IL"/>
+        </w:rPr>
+      </w:pPr>
+      <m:oMathPara>
+        <m:oMath>
+          <m:f>
+            <m:fPr>
+              <m:ctrlPr>
+                <w:rPr>
+                  <w:rFonts w:ascii="Cambria Math" w:eastAsiaTheme="minorEastAsia" w:hAnsi="Cambria Math"/>
+                  <w:i/>
+                  <w:lang w:bidi="he-IL"/>
+                </w:rPr>
+              </m:ctrlPr>
+            </m:fPr>
+            <m:num>
+              <m:r>
+                <w:rPr>
+                  <w:rFonts w:ascii="Cambria Math" w:eastAsiaTheme="minorEastAsia" w:hAnsi="Cambria Math"/>
+                  <w:lang w:bidi="he-IL"/>
+                </w:rPr>
+                <m:t>∂</m:t>
+              </m:r>
+            </m:num>
+            <m:den>
+              <m:r>
+                <w:rPr>
+                  <w:rFonts w:ascii="Cambria Math" w:eastAsiaTheme="minorEastAsia" w:hAnsi="Cambria Math"/>
+                  <w:lang w:bidi="he-IL"/>
+                </w:rPr>
+                <m:t>∂</m:t>
+              </m:r>
+              <m:sSub>
+                <m:sSubPr>
+                  <m:ctrlPr>
+                    <w:rPr>
+                      <w:rFonts w:ascii="Cambria Math" w:eastAsiaTheme="minorEastAsia" w:hAnsi="Cambria Math"/>
+                      <w:i/>
+                      <w:lang w:bidi="he-IL"/>
+                    </w:rPr>
+                  </m:ctrlPr>
+                </m:sSubPr>
+                <m:e>
+                  <m:r>
+                    <w:rPr>
+                      <w:rFonts w:ascii="Cambria Math" w:eastAsiaTheme="minorEastAsia" w:hAnsi="Cambria Math"/>
+                      <w:lang w:bidi="he-IL"/>
+                    </w:rPr>
+                    <m:t>w</m:t>
+                  </m:r>
+                </m:e>
+                <m:sub>
+                  <m:r>
+                    <w:rPr>
+                      <w:rFonts w:ascii="Cambria Math" w:eastAsiaTheme="minorEastAsia" w:hAnsi="Cambria Math"/>
+                      <w:lang w:bidi="he-IL"/>
+                    </w:rPr>
+                    <m:t>i</m:t>
+                  </m:r>
+                </m:sub>
+              </m:sSub>
+            </m:den>
+          </m:f>
+          <m:acc>
+            <m:accPr>
+              <m:ctrlPr>
+                <w:rPr>
+                  <w:rFonts w:ascii="Cambria Math" w:eastAsiaTheme="minorEastAsia" w:hAnsi="Cambria Math"/>
+                  <w:i/>
+                  <w:lang w:bidi="he-IL"/>
+                </w:rPr>
+              </m:ctrlPr>
+            </m:accPr>
+            <m:e>
+              <m:r>
+                <w:rPr>
+                  <w:rFonts w:ascii="Cambria Math" w:eastAsiaTheme="minorEastAsia" w:hAnsi="Cambria Math"/>
+                  <w:lang w:bidi="he-IL"/>
+                </w:rPr>
+                <m:t>v</m:t>
+              </m:r>
+            </m:e>
+          </m:acc>
+          <m:r>
+            <w:rPr>
+              <w:rFonts w:ascii="Cambria Math" w:eastAsiaTheme="minorEastAsia" w:hAnsi="Cambria Math"/>
+              <w:lang w:bidi="he-IL"/>
+            </w:rPr>
+            <m:t>=</m:t>
+          </m:r>
+          <m:f>
+            <m:fPr>
+              <m:ctrlPr>
+                <w:rPr>
+                  <w:rFonts w:ascii="Cambria Math" w:eastAsiaTheme="minorEastAsia" w:hAnsi="Cambria Math"/>
+                  <w:i/>
+                  <w:lang w:bidi="he-IL"/>
+                </w:rPr>
+              </m:ctrlPr>
+            </m:fPr>
+            <m:num>
+              <m:r>
+                <w:rPr>
+                  <w:rFonts w:ascii="Cambria Math" w:eastAsiaTheme="minorEastAsia" w:hAnsi="Cambria Math"/>
+                  <w:lang w:bidi="he-IL"/>
+                </w:rPr>
+                <m:t>∂</m:t>
+              </m:r>
+            </m:num>
+            <m:den>
+              <m:r>
+                <w:rPr>
+                  <w:rFonts w:ascii="Cambria Math" w:eastAsiaTheme="minorEastAsia" w:hAnsi="Cambria Math"/>
+                  <w:lang w:bidi="he-IL"/>
+                </w:rPr>
+                <m:t>∂</m:t>
+              </m:r>
+              <m:sSub>
+                <m:sSubPr>
+                  <m:ctrlPr>
+                    <w:rPr>
+                      <w:rFonts w:ascii="Cambria Math" w:eastAsiaTheme="minorEastAsia" w:hAnsi="Cambria Math"/>
+                      <w:i/>
+                      <w:lang w:bidi="he-IL"/>
+                    </w:rPr>
+                  </m:ctrlPr>
+                </m:sSubPr>
+                <m:e>
+                  <m:r>
+                    <w:rPr>
+                      <w:rFonts w:ascii="Cambria Math" w:eastAsiaTheme="minorEastAsia" w:hAnsi="Cambria Math"/>
+                      <w:lang w:bidi="he-IL"/>
+                    </w:rPr>
+                    <m:t>w</m:t>
+                  </m:r>
+                </m:e>
+                <m:sub>
+                  <m:r>
+                    <w:rPr>
+                      <w:rFonts w:ascii="Cambria Math" w:eastAsiaTheme="minorEastAsia" w:hAnsi="Cambria Math"/>
+                      <w:lang w:bidi="he-IL"/>
+                    </w:rPr>
+                    <m:t>i</m:t>
+                  </m:r>
+                </m:sub>
+              </m:sSub>
+            </m:den>
+          </m:f>
+          <m:nary>
+            <m:naryPr>
+              <m:chr m:val="∑"/>
+              <m:limLoc m:val="undOvr"/>
+              <m:supHide m:val="1"/>
+              <m:ctrlPr>
+                <w:rPr>
+                  <w:rFonts w:ascii="Cambria Math" w:eastAsiaTheme="minorEastAsia" w:hAnsi="Cambria Math"/>
+                  <w:i/>
+                  <w:lang w:bidi="he-IL"/>
+                </w:rPr>
+              </m:ctrlPr>
+            </m:naryPr>
+            <m:sub>
+              <m:r>
+                <w:rPr>
+                  <w:rFonts w:ascii="Cambria Math" w:eastAsiaTheme="minorEastAsia" w:hAnsi="Cambria Math"/>
+                  <w:lang w:bidi="he-IL"/>
+                </w:rPr>
+                <m:t>-m≤j≤m,j≠0</m:t>
+              </m:r>
+            </m:sub>
+            <m:sup/>
+            <m:e>
+              <m:sSub>
+                <m:sSubPr>
+                  <m:ctrlPr>
+                    <w:rPr>
+                      <w:rFonts w:ascii="Cambria Math" w:eastAsiaTheme="minorEastAsia" w:hAnsi="Cambria Math"/>
+                      <w:i/>
+                      <w:lang w:bidi="he-IL"/>
+                    </w:rPr>
+                  </m:ctrlPr>
+                </m:sSubPr>
+                <m:e>
+                  <m:r>
+                    <w:rPr>
+                      <w:rFonts w:ascii="Cambria Math" w:eastAsiaTheme="minorEastAsia" w:hAnsi="Cambria Math"/>
+                      <w:lang w:bidi="he-IL"/>
+                    </w:rPr>
+                    <m:t>v</m:t>
+                  </m:r>
+                </m:e>
+                <m:sub>
+                  <m:r>
+                    <w:rPr>
+                      <w:rFonts w:ascii="Cambria Math" w:eastAsiaTheme="minorEastAsia" w:hAnsi="Cambria Math"/>
+                      <w:lang w:bidi="he-IL"/>
+                    </w:rPr>
+                    <m:t>c+j</m:t>
+                  </m:r>
+                </m:sub>
+              </m:sSub>
+            </m:e>
+          </m:nary>
+          <m:r>
+            <w:rPr>
+              <w:rFonts w:ascii="Cambria Math" w:eastAsiaTheme="minorEastAsia" w:hAnsi="Cambria Math"/>
+              <w:lang w:bidi="he-IL"/>
+            </w:rPr>
+            <m:t>=</m:t>
+          </m:r>
+          <m:nary>
+            <m:naryPr>
+              <m:chr m:val="∑"/>
+              <m:limLoc m:val="undOvr"/>
+              <m:supHide m:val="1"/>
+              <m:ctrlPr>
+                <w:rPr>
+                  <w:rFonts w:ascii="Cambria Math" w:eastAsiaTheme="minorEastAsia" w:hAnsi="Cambria Math"/>
+                  <w:i/>
+                  <w:lang w:bidi="he-IL"/>
+                </w:rPr>
+              </m:ctrlPr>
+            </m:naryPr>
+            <m:sub>
+              <m:r>
+                <w:rPr>
+                  <w:rFonts w:ascii="Cambria Math" w:eastAsiaTheme="minorEastAsia" w:hAnsi="Cambria Math"/>
+                  <w:lang w:bidi="he-IL"/>
+                </w:rPr>
+                <m:t>-m≤j≤m,j≠0</m:t>
+              </m:r>
+            </m:sub>
+            <m:sup/>
+            <m:e>
+              <m:f>
+                <m:fPr>
+                  <m:ctrlPr>
+                    <w:rPr>
+                      <w:rFonts w:ascii="Cambria Math" w:eastAsiaTheme="minorEastAsia" w:hAnsi="Cambria Math"/>
+                      <w:i/>
+                      <w:lang w:bidi="he-IL"/>
+                    </w:rPr>
+                  </m:ctrlPr>
+                </m:fPr>
+                <m:num>
+                  <m:r>
+                    <w:rPr>
+                      <w:rFonts w:ascii="Cambria Math" w:eastAsiaTheme="minorEastAsia" w:hAnsi="Cambria Math"/>
+                      <w:lang w:bidi="he-IL"/>
+                    </w:rPr>
+                    <m:t>∂</m:t>
+                  </m:r>
+                </m:num>
+                <m:den>
+                  <m:r>
+                    <w:rPr>
+                      <w:rFonts w:ascii="Cambria Math" w:eastAsiaTheme="minorEastAsia" w:hAnsi="Cambria Math"/>
+                      <w:lang w:bidi="he-IL"/>
+                    </w:rPr>
+                    <m:t>∂</m:t>
+                  </m:r>
+                  <m:sSub>
+                    <m:sSubPr>
+                      <m:ctrlPr>
+                        <w:rPr>
+                          <w:rFonts w:ascii="Cambria Math" w:eastAsiaTheme="minorEastAsia" w:hAnsi="Cambria Math"/>
+                          <w:i/>
+                          <w:lang w:bidi="he-IL"/>
+                        </w:rPr>
+                      </m:ctrlPr>
+                    </m:sSubPr>
+                    <m:e>
+                      <m:r>
+                        <w:rPr>
+                          <w:rFonts w:ascii="Cambria Math" w:eastAsiaTheme="minorEastAsia" w:hAnsi="Cambria Math"/>
+                          <w:lang w:bidi="he-IL"/>
+                        </w:rPr>
+                        <m:t>w</m:t>
+                      </m:r>
+                    </m:e>
+                    <m:sub>
+                      <m:r>
+                        <w:rPr>
+                          <w:rFonts w:ascii="Cambria Math" w:eastAsiaTheme="minorEastAsia" w:hAnsi="Cambria Math"/>
+                          <w:lang w:bidi="he-IL"/>
+                        </w:rPr>
+                        <m:t>i</m:t>
+                      </m:r>
+                    </m:sub>
+                  </m:sSub>
+                </m:den>
+              </m:f>
+              <m:sSub>
+                <m:sSubPr>
+                  <m:ctrlPr>
+                    <w:rPr>
+                      <w:rFonts w:ascii="Cambria Math" w:eastAsiaTheme="minorEastAsia" w:hAnsi="Cambria Math"/>
+                      <w:i/>
+                      <w:lang w:bidi="he-IL"/>
+                    </w:rPr>
+                  </m:ctrlPr>
+                </m:sSubPr>
+                <m:e>
+                  <m:r>
+                    <w:rPr>
+                      <w:rFonts w:ascii="Cambria Math" w:eastAsiaTheme="minorEastAsia" w:hAnsi="Cambria Math"/>
+                      <w:lang w:bidi="he-IL"/>
+                    </w:rPr>
+                    <m:t>v</m:t>
+                  </m:r>
+                </m:e>
+                <m:sub>
+                  <m:r>
+                    <w:rPr>
+                      <w:rFonts w:ascii="Cambria Math" w:eastAsiaTheme="minorEastAsia" w:hAnsi="Cambria Math"/>
+                      <w:lang w:bidi="he-IL"/>
+                    </w:rPr>
+                    <m:t>c+j</m:t>
+                  </m:r>
+                </m:sub>
+              </m:sSub>
+            </m:e>
+          </m:nary>
+          <m:r>
+            <w:rPr>
+              <w:rFonts w:ascii="Cambria Math" w:eastAsiaTheme="minorEastAsia" w:hAnsi="Cambria Math"/>
+              <w:lang w:bidi="he-IL"/>
+            </w:rPr>
+            <w:br/>
+          </m:r>
+        </m:oMath>
+        <m:oMath>
+          <m:r>
+            <w:rPr>
+              <w:rFonts w:ascii="Cambria Math" w:eastAsiaTheme="minorEastAsia" w:hAnsi="Cambria Math"/>
+              <w:lang w:bidi="he-IL"/>
+            </w:rPr>
+            <m:t>=</m:t>
+          </m:r>
+          <m:d>
+            <m:dPr>
+              <m:begChr m:val="{"/>
+              <m:endChr m:val=""/>
+              <m:ctrlPr>
+                <w:rPr>
+                  <w:rFonts w:ascii="Cambria Math" w:eastAsiaTheme="minorEastAsia" w:hAnsi="Cambria Math"/>
+                  <w:i/>
+                  <w:lang w:bidi="he-IL"/>
+                </w:rPr>
+              </m:ctrlPr>
+            </m:dPr>
+            <m:e>
+              <m:m>
+                <m:mPr>
+                  <m:mcs>
+                    <m:mc>
+                      <m:mcPr>
+                        <m:count m:val="2"/>
+                        <m:mcJc m:val="center"/>
+                      </m:mcPr>
+                    </m:mc>
+                  </m:mcs>
+                  <m:ctrlPr>
+                    <w:rPr>
+                      <w:rFonts w:ascii="Cambria Math" w:eastAsiaTheme="minorEastAsia" w:hAnsi="Cambria Math"/>
+                      <w:i/>
+                      <w:lang w:bidi="he-IL"/>
+                    </w:rPr>
+                  </m:ctrlPr>
+                </m:mPr>
+                <m:mr>
+                  <m:e>
+                    <m:r>
+                      <w:rPr>
+                        <w:rFonts w:ascii="Cambria Math" w:eastAsiaTheme="minorEastAsia" w:hAnsi="Cambria Math"/>
+                        <w:lang w:bidi="he-IL"/>
+                      </w:rPr>
+                      <m:t>1</m:t>
+                    </m:r>
+                  </m:e>
+                  <m:e>
+                    <m:r>
+                      <w:rPr>
+                        <w:rFonts w:ascii="Cambria Math" w:eastAsiaTheme="minorEastAsia" w:hAnsi="Cambria Math"/>
+                        <w:lang w:bidi="he-IL"/>
+                      </w:rPr>
+                      <m:t>i</m:t>
+                    </m:r>
+                    <m:r>
+                      <w:rPr>
+                        <w:rFonts w:ascii="Cambria Math" w:eastAsiaTheme="minorEastAsia" w:hAnsi="Cambria Math"/>
+                        <w:lang w:bidi="he-IL"/>
+                      </w:rPr>
+                      <m:t>∈</m:t>
+                    </m:r>
+                    <m:d>
+                      <m:dPr>
+                        <m:begChr m:val="{"/>
+                        <m:endChr m:val="}"/>
+                        <m:ctrlPr>
+                          <w:rPr>
+                            <w:rFonts w:ascii="Cambria Math" w:eastAsiaTheme="minorEastAsia" w:hAnsi="Cambria Math"/>
+                            <w:i/>
+                            <w:lang w:bidi="he-IL"/>
+                          </w:rPr>
+                        </m:ctrlPr>
+                      </m:dPr>
+                      <m:e>
+                        <m:r>
+                          <w:rPr>
+                            <w:rFonts w:ascii="Cambria Math" w:eastAsiaTheme="minorEastAsia" w:hAnsi="Cambria Math"/>
+                            <w:lang w:bidi="he-IL"/>
+                          </w:rPr>
+                          <m:t>c-m,…,c-1,c+1,…,c+m</m:t>
+                        </m:r>
+                      </m:e>
+                    </m:d>
+                  </m:e>
+                </m:mr>
+                <m:mr>
+                  <m:e>
+                    <m:r>
+                      <w:rPr>
+                        <w:rFonts w:ascii="Cambria Math" w:eastAsiaTheme="minorEastAsia" w:hAnsi="Cambria Math"/>
+                        <w:lang w:bidi="he-IL"/>
+                      </w:rPr>
+                      <m:t>0</m:t>
+                    </m:r>
+                  </m:e>
+                  <m:e>
+                    <m:r>
+                      <w:rPr>
+                        <w:rFonts w:ascii="Cambria Math" w:eastAsiaTheme="minorEastAsia" w:hAnsi="Cambria Math"/>
+                        <w:lang w:bidi="he-IL"/>
+                      </w:rPr>
+                      <m:t>else</m:t>
+                    </m:r>
+                  </m:e>
+                </m:mr>
+              </m:m>
+            </m:e>
+          </m:d>
+        </m:oMath>
+      </m:oMathPara>
     </w:p>
     <w:sectPr>
       <w:pgSz w:w="11900" w:h="16840"/>

</xml_diff>

<commit_message>
Added answer and graph to Question 3 part (g), with the explanation of what we can see in the graph.
</commit_message>
<xml_diff>
--- a/HW1/dry/Question 3.docx
+++ b/HW1/dry/Question 3.docx
@@ -9017,8 +9017,6 @@
         </w:rPr>
         <w:t>, the derivative of the sum is the derivative of every part of the sum and so:</w:t>
       </w:r>
-      <w:bookmarkStart w:id="0" w:name="_GoBack"/>
-      <w:bookmarkEnd w:id="0"/>
     </w:p>
     <w:p>
       <w:pPr>
@@ -9349,6 +9347,9 @@
             </m:e>
           </m:nary>
           <m:r>
+            <m:rPr>
+              <m:sty m:val="p"/>
+            </m:rPr>
             <w:rPr>
               <w:rFonts w:ascii="Cambria Math" w:eastAsiaTheme="minorEastAsia" w:hAnsi="Cambria Math"/>
               <w:lang w:bidi="he-IL"/>
@@ -9411,14 +9412,7 @@
                         <w:rFonts w:ascii="Cambria Math" w:eastAsiaTheme="minorEastAsia" w:hAnsi="Cambria Math"/>
                         <w:lang w:bidi="he-IL"/>
                       </w:rPr>
-                      <m:t>i</m:t>
-                    </m:r>
-                    <m:r>
-                      <w:rPr>
-                        <w:rFonts w:ascii="Cambria Math" w:eastAsiaTheme="minorEastAsia" w:hAnsi="Cambria Math"/>
-                        <w:lang w:bidi="he-IL"/>
-                      </w:rPr>
-                      <m:t>∈</m:t>
+                      <m:t>i∈</m:t>
                     </m:r>
                     <m:d>
                       <m:dPr>
@@ -9469,6 +9463,150 @@
           </m:d>
         </m:oMath>
       </m:oMathPara>
+    </w:p>
+    <w:p>
+      <w:pPr>
+        <w:rPr>
+          <w:rFonts w:eastAsiaTheme="minorEastAsia"/>
+          <w:lang w:bidi="he-IL"/>
+        </w:rPr>
+      </w:pPr>
+      <w:r>
+        <w:rPr>
+          <w:rFonts w:eastAsiaTheme="minorEastAsia"/>
+          <w:lang w:bidi="he-IL"/>
+        </w:rPr>
+        <w:br w:type="page"/>
+      </w:r>
+    </w:p>
+    <w:p>
+      <w:pPr>
+        <w:rPr>
+          <w:rFonts w:eastAsiaTheme="minorEastAsia"/>
+          <w:lang w:bidi="he-IL"/>
+        </w:rPr>
+      </w:pPr>
+      <w:r>
+        <w:rPr>
+          <w:rFonts w:eastAsiaTheme="minorEastAsia"/>
+          <w:lang w:bidi="he-IL"/>
+        </w:rPr>
+        <w:lastRenderedPageBreak/>
+        <w:t xml:space="preserve">g. </w:t>
+      </w:r>
+      <w:r>
+        <w:rPr>
+          <w:rFonts w:eastAsiaTheme="minorEastAsia"/>
+          <w:lang w:bidi="he-IL"/>
+        </w:rPr>
+        <w:t xml:space="preserve"> In the following plot we can see</w:t>
+      </w:r>
+      <w:r>
+        <w:rPr>
+          <w:rFonts w:eastAsiaTheme="minorEastAsia"/>
+          <w:lang w:bidi="he-IL"/>
+        </w:rPr>
+        <w:t xml:space="preserve"> a 2D representation o</w:t>
+      </w:r>
+      <w:r>
+        <w:rPr>
+          <w:rFonts w:eastAsiaTheme="minorEastAsia"/>
+          <w:lang w:bidi="he-IL"/>
+        </w:rPr>
+        <w:t xml:space="preserve">f two features in the word vectors, and how the words are spaced in the subspace spanned by those features. We are taking the two features with the highest variance (i.e. most </w:t>
+      </w:r>
+      <w:r>
+        <w:rPr>
+          <w:rFonts w:ascii="Helvetica" w:eastAsia="Helvetica" w:hAnsi="Helvetica" w:cs="Helvetica"/>
+          <w:lang w:bidi="he-IL"/>
+        </w:rPr>
+        <w:t>“</w:t>
+      </w:r>
+      <w:r>
+        <w:rPr>
+          <w:rFonts w:eastAsiaTheme="minorEastAsia"/>
+          <w:lang w:bidi="he-IL"/>
+        </w:rPr>
+        <w:t>info</w:t>
+      </w:r>
+      <w:r>
+        <w:rPr>
+          <w:rFonts w:ascii="Helvetica" w:eastAsia="Helvetica" w:hAnsi="Helvetica" w:cs="Helvetica"/>
+          <w:lang w:bidi="he-IL"/>
+        </w:rPr>
+        <w:t>”</w:t>
+      </w:r>
+      <w:r>
+        <w:rPr>
+          <w:rFonts w:eastAsiaTheme="minorEastAsia"/>
+          <w:lang w:bidi="he-IL"/>
+        </w:rPr>
+        <w:t>)</w:t>
+      </w:r>
+      <w:bookmarkStart w:id="0" w:name="_GoBack"/>
+      <w:bookmarkEnd w:id="0"/>
+      <w:r>
+        <w:rPr>
+          <w:rFonts w:eastAsiaTheme="minorEastAsia"/>
+          <w:lang w:bidi="he-IL"/>
+        </w:rPr>
+        <w:t>, from the SVD decomposition.</w:t>
+      </w:r>
+      <w:r>
+        <w:rPr>
+          <w:rFonts w:eastAsiaTheme="minorEastAsia"/>
+          <w:noProof/>
+          <w:lang w:bidi="he-IL"/>
+        </w:rPr>
+        <w:drawing>
+          <wp:inline distT="0" distB="0" distL="0" distR="0" wp14:anchorId="24C2A03B" wp14:editId="6E9A1BD1">
+            <wp:extent cx="5717540" cy="4285615"/>
+            <wp:effectExtent l="0" t="0" r="0" b="6985"/>
+            <wp:docPr id="1" name="Picture 1" descr="../wet/q3_word_vectors.png"/>
+            <wp:cNvGraphicFramePr>
+              <a:graphicFrameLocks xmlns:a="http://schemas.openxmlformats.org/drawingml/2006/main" noChangeAspect="1"/>
+            </wp:cNvGraphicFramePr>
+            <a:graphic xmlns:a="http://schemas.openxmlformats.org/drawingml/2006/main">
+              <a:graphicData uri="http://schemas.openxmlformats.org/drawingml/2006/picture">
+                <pic:pic xmlns:pic="http://schemas.openxmlformats.org/drawingml/2006/picture">
+                  <pic:nvPicPr>
+                    <pic:cNvPr id="0" name="Picture 1" descr="../wet/q3_word_vectors.png"/>
+                    <pic:cNvPicPr>
+                      <a:picLocks noChangeAspect="1" noChangeArrowheads="1"/>
+                    </pic:cNvPicPr>
+                  </pic:nvPicPr>
+                  <pic:blipFill>
+                    <a:blip r:embed="rId5">
+                      <a:extLst>
+                        <a:ext uri="{28A0092B-C50C-407E-A947-70E740481C1C}">
+                          <a14:useLocalDpi xmlns:a14="http://schemas.microsoft.com/office/drawing/2010/main" val="0"/>
+                        </a:ext>
+                      </a:extLst>
+                    </a:blip>
+                    <a:srcRect/>
+                    <a:stretch>
+                      <a:fillRect/>
+                    </a:stretch>
+                  </pic:blipFill>
+                  <pic:spPr bwMode="auto">
+                    <a:xfrm>
+                      <a:off x="0" y="0"/>
+                      <a:ext cx="5717540" cy="4285615"/>
+                    </a:xfrm>
+                    <a:prstGeom prst="rect">
+                      <a:avLst/>
+                    </a:prstGeom>
+                    <a:noFill/>
+                    <a:ln>
+                      <a:noFill/>
+                    </a:ln>
+                  </pic:spPr>
+                </pic:pic>
+              </a:graphicData>
+            </a:graphic>
+          </wp:inline>
+        </w:drawing>
+      </w:r>
     </w:p>
     <w:sectPr>
       <w:pgSz w:w="11900" w:h="16840"/>

</xml_diff>